<commit_message>
cv de bilgilerin bazıları gizlendi
</commit_message>
<xml_diff>
--- a/WEB PROJE BELGESİ.docx
+++ b/WEB PROJE BELGESİ.docx
@@ -327,7 +327,11 @@
     <w:p>
       <w:pPr>
         <w:rPr>
-          <w:sz w:val="36"/>
+          <w:rFonts w:ascii="Segoe UI" w:eastAsia="Times New Roman" w:hAnsi="Segoe UI" w:cs="Segoe UI"/>
+          <w:color w:val="1E293B"/>
+          <w:sz w:val="21"/>
+          <w:szCs w:val="21"/>
+          <w:lang w:eastAsia="tr-TR"/>
         </w:rPr>
       </w:pPr>
       <w:r>
@@ -346,16 +350,66 @@
         <w:rPr>
           <w:sz w:val="36"/>
         </w:rPr>
-        <w:t xml:space="preserve"> : </w:t>
-      </w:r>
-      <w:r>
-        <w:rPr>
-          <w:sz w:val="36"/>
-        </w:rPr>
-        <w:t>https://aleynakara16.github.io/Web-Sitesi-SAU-/</w:t>
-      </w:r>
-      <w:bookmarkStart w:id="0" w:name="_GoBack"/>
-      <w:bookmarkEnd w:id="0"/>
+        <w:t xml:space="preserve"> </w:t>
+      </w:r>
+      <w:r>
+        <w:rPr>
+          <w:sz w:val="36"/>
+        </w:rPr>
+        <w:t>:</w:t>
+      </w:r>
+      <w:r>
+        <w:rPr>
+          <w:sz w:val="36"/>
+        </w:rPr>
+        <w:t xml:space="preserve">   </w:t>
+      </w:r>
+      <w:hyperlink r:id="rId5" w:history="1">
+        <w:r>
+          <w:rPr>
+            <w:rStyle w:val="Kpr"/>
+            <w:sz w:val="36"/>
+          </w:rPr>
+          <w:t>http://aleynakar</w:t>
+        </w:r>
+        <w:bookmarkStart w:id="0" w:name="_GoBack"/>
+        <w:bookmarkEnd w:id="0"/>
+        <w:r>
+          <w:rPr>
+            <w:rStyle w:val="Kpr"/>
+            <w:sz w:val="36"/>
+          </w:rPr>
+          <w:t>a</w:t>
+        </w:r>
+        <w:r>
+          <w:rPr>
+            <w:rStyle w:val="Kpr"/>
+            <w:sz w:val="36"/>
+          </w:rPr>
+          <w:t>.lovesto</w:t>
+        </w:r>
+        <w:r>
+          <w:rPr>
+            <w:rStyle w:val="Kpr"/>
+            <w:sz w:val="36"/>
+          </w:rPr>
+          <w:t>b</w:t>
+        </w:r>
+        <w:r>
+          <w:rPr>
+            <w:rStyle w:val="Kpr"/>
+            <w:sz w:val="36"/>
+          </w:rPr>
+          <w:t>log.com/index.html</w:t>
+        </w:r>
+      </w:hyperlink>
+    </w:p>
+    <w:p>
+      <w:pPr>
+        <w:rPr>
+          <w:sz w:val="36"/>
+        </w:rPr>
+      </w:pPr>
     </w:p>
     <w:p>
       <w:pPr>
@@ -603,7 +657,7 @@
                     <pic:cNvPicPr/>
                   </pic:nvPicPr>
                   <pic:blipFill>
-                    <a:blip r:embed="rId5">
+                    <a:blip r:embed="rId6">
                       <a:extLst>
                         <a:ext uri="{28A0092B-C50C-407E-A947-70E740481C1C}">
                           <a14:useLocalDpi xmlns:a14="http://schemas.microsoft.com/office/drawing/2010/main" val="0"/>
@@ -653,7 +707,7 @@
                     <pic:cNvPicPr/>
                   </pic:nvPicPr>
                   <pic:blipFill>
-                    <a:blip r:embed="rId6">
+                    <a:blip r:embed="rId7">
                       <a:extLst>
                         <a:ext uri="{28A0092B-C50C-407E-A947-70E740481C1C}">
                           <a14:useLocalDpi xmlns:a14="http://schemas.microsoft.com/office/drawing/2010/main" val="0"/>
@@ -871,7 +925,7 @@
                     <pic:cNvPicPr/>
                   </pic:nvPicPr>
                   <pic:blipFill>
-                    <a:blip r:embed="rId7" cstate="print">
+                    <a:blip r:embed="rId8" cstate="print">
                       <a:extLst>
                         <a:ext uri="{28A0092B-C50C-407E-A947-70E740481C1C}">
                           <a14:useLocalDpi xmlns:a14="http://schemas.microsoft.com/office/drawing/2010/main" val="0"/>
@@ -918,7 +972,7 @@
                     <pic:cNvPicPr/>
                   </pic:nvPicPr>
                   <pic:blipFill rotWithShape="1">
-                    <a:blip r:embed="rId8" cstate="print">
+                    <a:blip r:embed="rId9" cstate="print">
                       <a:extLst>
                         <a:ext uri="{28A0092B-C50C-407E-A947-70E740481C1C}">
                           <a14:useLocalDpi xmlns:a14="http://schemas.microsoft.com/office/drawing/2010/main" val="0"/>
@@ -972,7 +1026,7 @@
                     <pic:cNvPicPr/>
                   </pic:nvPicPr>
                   <pic:blipFill>
-                    <a:blip r:embed="rId9" cstate="print">
+                    <a:blip r:embed="rId10" cstate="print">
                       <a:extLst>
                         <a:ext uri="{28A0092B-C50C-407E-A947-70E740481C1C}">
                           <a14:useLocalDpi xmlns:a14="http://schemas.microsoft.com/office/drawing/2010/main" val="0"/>
@@ -1019,7 +1073,7 @@
                     <pic:cNvPicPr/>
                   </pic:nvPicPr>
                   <pic:blipFill>
-                    <a:blip r:embed="rId10" cstate="print">
+                    <a:blip r:embed="rId11" cstate="print">
                       <a:extLst>
                         <a:ext uri="{28A0092B-C50C-407E-A947-70E740481C1C}">
                           <a14:useLocalDpi xmlns:a14="http://schemas.microsoft.com/office/drawing/2010/main" val="0"/>
@@ -1066,7 +1120,7 @@
                     <pic:cNvPicPr/>
                   </pic:nvPicPr>
                   <pic:blipFill>
-                    <a:blip r:embed="rId11" cstate="print">
+                    <a:blip r:embed="rId12" cstate="print">
                       <a:extLst>
                         <a:ext uri="{28A0092B-C50C-407E-A947-70E740481C1C}">
                           <a14:useLocalDpi xmlns:a14="http://schemas.microsoft.com/office/drawing/2010/main" val="0"/>
@@ -1114,7 +1168,7 @@
                     <pic:cNvPicPr/>
                   </pic:nvPicPr>
                   <pic:blipFill>
-                    <a:blip r:embed="rId12" cstate="print">
+                    <a:blip r:embed="rId13" cstate="print">
                       <a:extLst>
                         <a:ext uri="{28A0092B-C50C-407E-A947-70E740481C1C}">
                           <a14:useLocalDpi xmlns:a14="http://schemas.microsoft.com/office/drawing/2010/main" val="0"/>
@@ -1168,7 +1222,7 @@
                     <pic:cNvPicPr/>
                   </pic:nvPicPr>
                   <pic:blipFill>
-                    <a:blip r:embed="rId13" cstate="print">
+                    <a:blip r:embed="rId14" cstate="print">
                       <a:extLst>
                         <a:ext uri="{28A0092B-C50C-407E-A947-70E740481C1C}">
                           <a14:useLocalDpi xmlns:a14="http://schemas.microsoft.com/office/drawing/2010/main" val="0"/>
@@ -1280,7 +1334,7 @@
                     <pic:cNvPicPr/>
                   </pic:nvPicPr>
                   <pic:blipFill>
-                    <a:blip r:embed="rId14" cstate="print">
+                    <a:blip r:embed="rId15" cstate="print">
                       <a:extLst>
                         <a:ext uri="{28A0092B-C50C-407E-A947-70E740481C1C}">
                           <a14:useLocalDpi xmlns:a14="http://schemas.microsoft.com/office/drawing/2010/main" val="0"/>
@@ -1330,7 +1384,7 @@
                     <pic:cNvPicPr/>
                   </pic:nvPicPr>
                   <pic:blipFill>
-                    <a:blip r:embed="rId15" cstate="print">
+                    <a:blip r:embed="rId16" cstate="print">
                       <a:extLst>
                         <a:ext uri="{28A0092B-C50C-407E-A947-70E740481C1C}">
                           <a14:useLocalDpi xmlns:a14="http://schemas.microsoft.com/office/drawing/2010/main" val="0"/>
@@ -1381,7 +1435,7 @@
                     <pic:cNvPicPr/>
                   </pic:nvPicPr>
                   <pic:blipFill rotWithShape="1">
-                    <a:blip r:embed="rId16" cstate="print">
+                    <a:blip r:embed="rId17" cstate="print">
                       <a:extLst>
                         <a:ext uri="{28A0092B-C50C-407E-A947-70E740481C1C}">
                           <a14:useLocalDpi xmlns:a14="http://schemas.microsoft.com/office/drawing/2010/main" val="0"/>
@@ -1438,7 +1492,7 @@
                     <pic:cNvPicPr/>
                   </pic:nvPicPr>
                   <pic:blipFill>
-                    <a:blip r:embed="rId17" cstate="print">
+                    <a:blip r:embed="rId18" cstate="print">
                       <a:extLst>
                         <a:ext uri="{28A0092B-C50C-407E-A947-70E740481C1C}">
                           <a14:useLocalDpi xmlns:a14="http://schemas.microsoft.com/office/drawing/2010/main" val="0"/>
@@ -1578,7 +1632,7 @@
                     <pic:cNvPicPr/>
                   </pic:nvPicPr>
                   <pic:blipFill>
-                    <a:blip r:embed="rId18">
+                    <a:blip r:embed="rId19">
                       <a:extLst>
                         <a:ext uri="{28A0092B-C50C-407E-A947-70E740481C1C}">
                           <a14:useLocalDpi xmlns:a14="http://schemas.microsoft.com/office/drawing/2010/main" val="0"/>
@@ -1679,7 +1733,7 @@
                     <pic:cNvPicPr/>
                   </pic:nvPicPr>
                   <pic:blipFill>
-                    <a:blip r:embed="rId19">
+                    <a:blip r:embed="rId20">
                       <a:extLst>
                         <a:ext uri="{28A0092B-C50C-407E-A947-70E740481C1C}">
                           <a14:useLocalDpi xmlns:a14="http://schemas.microsoft.com/office/drawing/2010/main" val="0"/>
@@ -1726,7 +1780,7 @@
                     <pic:cNvPicPr/>
                   </pic:nvPicPr>
                   <pic:blipFill rotWithShape="1">
-                    <a:blip r:embed="rId20">
+                    <a:blip r:embed="rId21">
                       <a:extLst>
                         <a:ext uri="{28A0092B-C50C-407E-A947-70E740481C1C}">
                           <a14:useLocalDpi xmlns:a14="http://schemas.microsoft.com/office/drawing/2010/main" val="0"/>
@@ -1870,7 +1924,7 @@
                     <pic:cNvPicPr/>
                   </pic:nvPicPr>
                   <pic:blipFill rotWithShape="1">
-                    <a:blip r:embed="rId21">
+                    <a:blip r:embed="rId22">
                       <a:extLst>
                         <a:ext uri="{28A0092B-C50C-407E-A947-70E740481C1C}">
                           <a14:useLocalDpi xmlns:a14="http://schemas.microsoft.com/office/drawing/2010/main" val="0"/>
@@ -1927,7 +1981,7 @@
                     <pic:cNvPicPr/>
                   </pic:nvPicPr>
                   <pic:blipFill rotWithShape="1">
-                    <a:blip r:embed="rId22">
+                    <a:blip r:embed="rId23">
                       <a:extLst>
                         <a:ext uri="{28A0092B-C50C-407E-A947-70E740481C1C}">
                           <a14:useLocalDpi xmlns:a14="http://schemas.microsoft.com/office/drawing/2010/main" val="0"/>
@@ -2017,7 +2071,7 @@
                     <pic:cNvPicPr/>
                   </pic:nvPicPr>
                   <pic:blipFill>
-                    <a:blip r:embed="rId23">
+                    <a:blip r:embed="rId24">
                       <a:extLst>
                         <a:ext uri="{28A0092B-C50C-407E-A947-70E740481C1C}">
                           <a14:useLocalDpi xmlns:a14="http://schemas.microsoft.com/office/drawing/2010/main" val="0"/>

</xml_diff>